<commit_message>
Finalizado e gerado o pdf
</commit_message>
<xml_diff>
--- a/_dalton/2022-12-07_Artigo_Dalton.docx
+++ b/_dalton/2022-12-07_Artigo_Dalton.docx
@@ -1976,27 +1976,14 @@
       <w:r>
         <w:t xml:space="preserve">Quadro </w:t>
       </w:r>
-      <w:r>
-        <w:fldChar w:fldCharType="begin"/>
-      </w:r>
-      <w:r>
-        <w:instrText xml:space="preserve"> SEQ Quadro \* ARABIC </w:instrText>
-      </w:r>
-      <w:r>
-        <w:fldChar w:fldCharType="separate"/>
-      </w:r>
-      <w:r>
-        <w:rPr>
-          <w:noProof/>
-        </w:rPr>
-        <w:t>1</w:t>
-      </w:r>
-      <w:r>
-        <w:rPr>
-          <w:noProof/>
-        </w:rPr>
-        <w:fldChar w:fldCharType="end"/>
-      </w:r>
+      <w:fldSimple w:instr=" SEQ Quadro \* ARABIC ">
+        <w:r>
+          <w:rPr>
+            <w:noProof/>
+          </w:rPr>
+          <w:t>1</w:t>
+        </w:r>
+      </w:fldSimple>
       <w:bookmarkEnd w:id="11"/>
       <w:r>
         <w:t xml:space="preserve"> - </w:t>
@@ -2288,27 +2275,14 @@
         <w:lastRenderedPageBreak/>
         <w:t xml:space="preserve">Figura </w:t>
       </w:r>
-      <w:r>
-        <w:fldChar w:fldCharType="begin"/>
-      </w:r>
-      <w:r>
-        <w:instrText xml:space="preserve"> SEQ Figura \* ARABIC </w:instrText>
-      </w:r>
-      <w:r>
-        <w:fldChar w:fldCharType="separate"/>
-      </w:r>
-      <w:r>
-        <w:rPr>
-          <w:noProof/>
-        </w:rPr>
-        <w:t>1</w:t>
-      </w:r>
-      <w:r>
-        <w:rPr>
-          <w:noProof/>
-        </w:rPr>
-        <w:fldChar w:fldCharType="end"/>
-      </w:r>
+      <w:fldSimple w:instr=" SEQ Figura \* ARABIC ">
+        <w:r>
+          <w:rPr>
+            <w:noProof/>
+          </w:rPr>
+          <w:t>1</w:t>
+        </w:r>
+      </w:fldSimple>
       <w:r>
         <w:t xml:space="preserve"> - </w:t>
       </w:r>
@@ -2771,27 +2745,14 @@
       <w:r>
         <w:t xml:space="preserve">Figura </w:t>
       </w:r>
-      <w:r>
-        <w:fldChar w:fldCharType="begin"/>
-      </w:r>
-      <w:r>
-        <w:instrText xml:space="preserve"> SEQ Figura \* ARABIC </w:instrText>
-      </w:r>
-      <w:r>
-        <w:fldChar w:fldCharType="separate"/>
-      </w:r>
-      <w:r>
-        <w:rPr>
-          <w:noProof/>
-        </w:rPr>
-        <w:t>2</w:t>
-      </w:r>
-      <w:r>
-        <w:rPr>
-          <w:noProof/>
-        </w:rPr>
-        <w:fldChar w:fldCharType="end"/>
-      </w:r>
+      <w:fldSimple w:instr=" SEQ Figura \* ARABIC ">
+        <w:r>
+          <w:rPr>
+            <w:noProof/>
+          </w:rPr>
+          <w:t>2</w:t>
+        </w:r>
+      </w:fldSimple>
       <w:bookmarkEnd w:id="14"/>
       <w:r>
         <w:t xml:space="preserve"> - Capturas das funcionalidades da aplicação</w:t>
@@ -3268,27 +3229,14 @@
       <w:r>
         <w:t xml:space="preserve">Figura </w:t>
       </w:r>
-      <w:r>
-        <w:fldChar w:fldCharType="begin"/>
-      </w:r>
-      <w:r>
-        <w:instrText xml:space="preserve"> SEQ Figura \* ARABIC </w:instrText>
-      </w:r>
-      <w:r>
-        <w:fldChar w:fldCharType="separate"/>
-      </w:r>
-      <w:r>
-        <w:rPr>
-          <w:noProof/>
-        </w:rPr>
-        <w:t>3</w:t>
-      </w:r>
-      <w:r>
-        <w:rPr>
-          <w:noProof/>
-        </w:rPr>
-        <w:fldChar w:fldCharType="end"/>
-      </w:r>
+      <w:fldSimple w:instr=" SEQ Figura \* ARABIC ">
+        <w:r>
+          <w:rPr>
+            <w:noProof/>
+          </w:rPr>
+          <w:t>3</w:t>
+        </w:r>
+      </w:fldSimple>
       <w:bookmarkEnd w:id="16"/>
       <w:bookmarkEnd w:id="17"/>
       <w:r>
@@ -3550,27 +3498,14 @@
       <w:r>
         <w:t xml:space="preserve">Figura </w:t>
       </w:r>
-      <w:r>
-        <w:fldChar w:fldCharType="begin"/>
-      </w:r>
-      <w:r>
-        <w:instrText xml:space="preserve"> SEQ Figura \* ARABIC </w:instrText>
-      </w:r>
-      <w:r>
-        <w:fldChar w:fldCharType="separate"/>
-      </w:r>
-      <w:r>
-        <w:rPr>
-          <w:noProof/>
-        </w:rPr>
-        <w:t>4</w:t>
-      </w:r>
-      <w:r>
-        <w:rPr>
-          <w:noProof/>
-        </w:rPr>
-        <w:fldChar w:fldCharType="end"/>
-      </w:r>
+      <w:fldSimple w:instr=" SEQ Figura \* ARABIC ">
+        <w:r>
+          <w:rPr>
+            <w:noProof/>
+          </w:rPr>
+          <w:t>4</w:t>
+        </w:r>
+      </w:fldSimple>
       <w:bookmarkEnd w:id="18"/>
       <w:bookmarkEnd w:id="19"/>
       <w:r>
@@ -4204,27 +4139,14 @@
       <w:r>
         <w:t xml:space="preserve">Figura </w:t>
       </w:r>
-      <w:r>
-        <w:fldChar w:fldCharType="begin"/>
-      </w:r>
-      <w:r>
-        <w:instrText xml:space="preserve"> SEQ Figura \* ARABIC </w:instrText>
-      </w:r>
-      <w:r>
-        <w:fldChar w:fldCharType="separate"/>
-      </w:r>
-      <w:r>
-        <w:rPr>
-          <w:noProof/>
-        </w:rPr>
-        <w:t>5</w:t>
-      </w:r>
-      <w:r>
-        <w:rPr>
-          <w:noProof/>
-        </w:rPr>
-        <w:fldChar w:fldCharType="end"/>
-      </w:r>
+      <w:fldSimple w:instr=" SEQ Figura \* ARABIC ">
+        <w:r>
+          <w:rPr>
+            <w:noProof/>
+          </w:rPr>
+          <w:t>5</w:t>
+        </w:r>
+      </w:fldSimple>
       <w:bookmarkEnd w:id="21"/>
       <w:r>
         <w:t xml:space="preserve"> - Componentes Ultraleap</w:t>
@@ -4601,27 +4523,14 @@
       <w:r>
         <w:t xml:space="preserve">Figura </w:t>
       </w:r>
-      <w:r>
-        <w:fldChar w:fldCharType="begin"/>
-      </w:r>
-      <w:r>
-        <w:instrText xml:space="preserve"> SEQ Figura \* ARABIC </w:instrText>
-      </w:r>
-      <w:r>
-        <w:fldChar w:fldCharType="separate"/>
-      </w:r>
-      <w:r>
-        <w:rPr>
-          <w:noProof/>
-        </w:rPr>
-        <w:t>6</w:t>
-      </w:r>
-      <w:r>
-        <w:rPr>
-          <w:noProof/>
-        </w:rPr>
-        <w:fldChar w:fldCharType="end"/>
-      </w:r>
+      <w:fldSimple w:instr=" SEQ Figura \* ARABIC ">
+        <w:r>
+          <w:rPr>
+            <w:noProof/>
+          </w:rPr>
+          <w:t>6</w:t>
+        </w:r>
+      </w:fldSimple>
       <w:bookmarkEnd w:id="22"/>
       <w:r>
         <w:t xml:space="preserve"> - Principais Partes Funcionado</w:t>
@@ -4798,27 +4707,14 @@
       <w:r>
         <w:t xml:space="preserve">Figura </w:t>
       </w:r>
-      <w:r>
-        <w:fldChar w:fldCharType="begin"/>
-      </w:r>
-      <w:r>
-        <w:instrText xml:space="preserve"> SEQ Figura \* ARABIC </w:instrText>
-      </w:r>
-      <w:r>
-        <w:fldChar w:fldCharType="separate"/>
-      </w:r>
-      <w:r>
-        <w:rPr>
-          <w:noProof/>
-        </w:rPr>
-        <w:t>7</w:t>
-      </w:r>
-      <w:r>
-        <w:rPr>
-          <w:noProof/>
-        </w:rPr>
-        <w:fldChar w:fldCharType="end"/>
-      </w:r>
+      <w:fldSimple w:instr=" SEQ Figura \* ARABIC ">
+        <w:r>
+          <w:rPr>
+            <w:noProof/>
+          </w:rPr>
+          <w:t>7</w:t>
+        </w:r>
+      </w:fldSimple>
       <w:bookmarkEnd w:id="23"/>
       <w:bookmarkEnd w:id="24"/>
       <w:r>
@@ -5313,27 +5209,14 @@
       <w:r>
         <w:t xml:space="preserve">Figura </w:t>
       </w:r>
-      <w:r>
-        <w:fldChar w:fldCharType="begin"/>
-      </w:r>
-      <w:r>
-        <w:instrText xml:space="preserve"> SEQ Figura \* ARABIC </w:instrText>
-      </w:r>
-      <w:r>
-        <w:fldChar w:fldCharType="separate"/>
-      </w:r>
-      <w:r>
-        <w:rPr>
-          <w:noProof/>
-        </w:rPr>
-        <w:t>8</w:t>
-      </w:r>
-      <w:r>
-        <w:rPr>
-          <w:noProof/>
-        </w:rPr>
-        <w:fldChar w:fldCharType="end"/>
-      </w:r>
+      <w:fldSimple w:instr=" SEQ Figura \* ARABIC ">
+        <w:r>
+          <w:rPr>
+            <w:noProof/>
+          </w:rPr>
+          <w:t>8</w:t>
+        </w:r>
+      </w:fldSimple>
       <w:bookmarkEnd w:id="25"/>
       <w:r>
         <w:t xml:space="preserve"> - GameObject Network</w:t>
@@ -5592,27 +5475,14 @@
       <w:r>
         <w:t xml:space="preserve">Figura </w:t>
       </w:r>
-      <w:r>
-        <w:fldChar w:fldCharType="begin"/>
-      </w:r>
-      <w:r>
-        <w:instrText xml:space="preserve"> SEQ Figura \* ARABIC </w:instrText>
-      </w:r>
-      <w:r>
-        <w:fldChar w:fldCharType="separate"/>
-      </w:r>
-      <w:r>
-        <w:rPr>
-          <w:noProof/>
-        </w:rPr>
-        <w:t>9</w:t>
-      </w:r>
-      <w:r>
-        <w:rPr>
-          <w:noProof/>
-        </w:rPr>
-        <w:fldChar w:fldCharType="end"/>
-      </w:r>
+      <w:fldSimple w:instr=" SEQ Figura \* ARABIC ">
+        <w:r>
+          <w:rPr>
+            <w:noProof/>
+          </w:rPr>
+          <w:t>9</w:t>
+        </w:r>
+      </w:fldSimple>
       <w:bookmarkEnd w:id="26"/>
       <w:r>
         <w:t xml:space="preserve"> </w:t>
@@ -5961,8 +5831,8 @@
       <w:pPr>
         <w:pStyle w:val="TF-TEXTO"/>
       </w:pPr>
-      <w:bookmarkStart w:id="27" w:name="_Ref150955575"/>
-      <w:bookmarkStart w:id="28" w:name="_Ref150955609"/>
+      <w:bookmarkStart w:id="27" w:name="_Ref150955609"/>
+      <w:bookmarkStart w:id="28" w:name="_Ref150955575"/>
       <w:r>
         <w:t xml:space="preserve">O </w:t>
       </w:r>
@@ -6208,33 +6078,20 @@
       <w:r>
         <w:t xml:space="preserve">Figura </w:t>
       </w:r>
-      <w:r>
-        <w:fldChar w:fldCharType="begin"/>
-      </w:r>
-      <w:r>
-        <w:instrText xml:space="preserve"> SEQ Figura \* ARABIC </w:instrText>
-      </w:r>
-      <w:r>
-        <w:fldChar w:fldCharType="separate"/>
-      </w:r>
-      <w:r>
-        <w:rPr>
-          <w:noProof/>
-        </w:rPr>
-        <w:t>10</w:t>
-      </w:r>
-      <w:r>
-        <w:rPr>
-          <w:noProof/>
-        </w:rPr>
-        <w:fldChar w:fldCharType="end"/>
+      <w:fldSimple w:instr=" SEQ Figura \* ARABIC ">
+        <w:r>
+          <w:rPr>
+            <w:noProof/>
+          </w:rPr>
+          <w:t>10</w:t>
+        </w:r>
+      </w:fldSimple>
+      <w:bookmarkEnd w:id="27"/>
+      <w:bookmarkEnd w:id="29"/>
+      <w:r>
+        <w:t xml:space="preserve"> - GameObject Servidor e Player</w:t>
       </w:r>
       <w:bookmarkEnd w:id="28"/>
-      <w:bookmarkEnd w:id="29"/>
-      <w:r>
-        <w:t xml:space="preserve"> - GameObject Servidor e Player</w:t>
-      </w:r>
-      <w:bookmarkEnd w:id="27"/>
     </w:p>
     <w:p>
       <w:pPr>
@@ -6619,27 +6476,14 @@
         <w:lastRenderedPageBreak/>
         <w:t xml:space="preserve">Figura </w:t>
       </w:r>
-      <w:r>
-        <w:fldChar w:fldCharType="begin"/>
-      </w:r>
-      <w:r>
-        <w:instrText xml:space="preserve"> SEQ Figura \* ARABIC </w:instrText>
-      </w:r>
-      <w:r>
-        <w:fldChar w:fldCharType="separate"/>
-      </w:r>
-      <w:r>
-        <w:rPr>
-          <w:noProof/>
-        </w:rPr>
-        <w:t>11</w:t>
-      </w:r>
-      <w:r>
-        <w:rPr>
-          <w:noProof/>
-        </w:rPr>
-        <w:fldChar w:fldCharType="end"/>
-      </w:r>
+      <w:fldSimple w:instr=" SEQ Figura \* ARABIC ">
+        <w:r>
+          <w:rPr>
+            <w:noProof/>
+          </w:rPr>
+          <w:t>11</w:t>
+        </w:r>
+      </w:fldSimple>
       <w:bookmarkEnd w:id="30"/>
       <w:bookmarkEnd w:id="31"/>
       <w:r>
@@ -6799,7 +6643,22 @@
         <w:pStyle w:val="TF-TEXTO"/>
       </w:pPr>
       <w:r>
-        <w:t>Esta seção apresenta os dois tipos de testes realizados com o jogo. Na primeira seção são discutidos os testes de funcionalidades do jogo, realizados durante o desenvolvimento. Na última seção são apresentados os resultados dos testes realizados com usuários.</w:t>
+        <w:t>Esta seção apresenta os testes realizados com o jogo</w:t>
+      </w:r>
+      <w:r>
+        <w:t xml:space="preserve"> e a comparação com os correlatos</w:t>
+      </w:r>
+      <w:r>
+        <w:t xml:space="preserve">. Na primeira seção são discutidos os testes de funcionalidades do jogo, realizados durante o desenvolvimento. Na </w:t>
+      </w:r>
+      <w:r>
+        <w:t>segunda</w:t>
+      </w:r>
+      <w:r>
+        <w:t xml:space="preserve"> seção são apresentados os resultados dos testes realizados com usuários.</w:t>
+      </w:r>
+      <w:r>
+        <w:t xml:space="preserve"> Na terceira é apresentado um comparativo da aplicação desenvolvida com os trabalhos correlatos.</w:t>
       </w:r>
     </w:p>
     <w:p>
@@ -6855,7 +6714,7 @@
           <w:rStyle w:val="TF-COURIER10"/>
           <w:rFonts w:ascii="Times New Roman" w:hAnsi="Times New Roman"/>
         </w:rPr>
-        <w:t xml:space="preserve">No entanto, essa abordagem inicial revelou-se falha devido à incompatibilidade das bibliotecas Leap Motion e Vuforia em relação às possibilidades de exportar a aplicação do ambiente de desenvolvimento Unity para o Windows. O Unity disponibilizava duas maneiras de exportar uma aplicação para Windows: a versão standalone, que também poderia ser executada em outros sistemas operacionais, e a versão Universal Windows Platform (UWP). Foram realizados testes de exportação em ambas as versões, e constatou-se que a biblioteca Leap Motion funcionava na versão standalone, mas a biblioteca Vuforia não; na versão UWP, ocorria o oposto. Isso se </w:t>
+        <w:t xml:space="preserve">No entanto, essa abordagem inicial revelou-se falha devido à incompatibilidade das bibliotecas Leap Motion e Vuforia em relação às possibilidades de exportar a aplicação do ambiente de desenvolvimento Unity para o Windows. O Unity disponibilizava duas maneiras de exportar uma aplicação para Windows: a versão standalone, que também poderia ser executada em outros sistemas operacionais, e a versão Universal Windows Platform (UWP). Foram realizados testes de exportação em ambas as versões, e constatou-se que a biblioteca Leap </w:t>
       </w:r>
       <w:r>
         <w:rPr>
@@ -6863,7 +6722,7 @@
           <w:rFonts w:ascii="Times New Roman" w:hAnsi="Times New Roman"/>
         </w:rPr>
         <w:lastRenderedPageBreak/>
-        <w:t xml:space="preserve">devia ao fato de que a biblioteca Vuforia necessita de permissão para acessar os dispositivos de câmera do Windows, permissão essa concedida apenas pela versão UWP. Por outro lado, a biblioteca Leap Motion não funcionava na versão UWP devido à impossibilidade </w:t>
+        <w:t xml:space="preserve">Motion funcionava na versão standalone, mas a biblioteca Vuforia não; na versão UWP, ocorria o oposto. Isso se devia ao fato de que a biblioteca Vuforia necessita de permissão para acessar os dispositivos de câmera do Windows, permissão essa concedida apenas pela versão UWP. Por outro lado, a biblioteca Leap Motion não funcionava na versão UWP devido à impossibilidade </w:t>
       </w:r>
       <w:proofErr w:type="gramStart"/>
       <w:r>
@@ -7176,24 +7035,14 @@
       <w:r>
         <w:t xml:space="preserve">Quadro </w:t>
       </w:r>
-      <w:r>
-        <w:fldChar w:fldCharType="begin"/>
-      </w:r>
-      <w:r>
-        <w:instrText xml:space="preserve"> SEQ Quadro \* ARABIC </w:instrText>
-      </w:r>
-      <w:r>
-        <w:fldChar w:fldCharType="separate"/>
-      </w:r>
-      <w:r>
-        <w:rPr>
-          <w:noProof/>
-        </w:rPr>
-        <w:t>4</w:t>
-      </w:r>
-      <w:r>
-        <w:fldChar w:fldCharType="end"/>
-      </w:r>
+      <w:fldSimple w:instr=" SEQ Quadro \* ARABIC ">
+        <w:r>
+          <w:rPr>
+            <w:noProof/>
+          </w:rPr>
+          <w:t>4</w:t>
+        </w:r>
+      </w:fldSimple>
       <w:bookmarkEnd w:id="32"/>
       <w:r>
         <w:t xml:space="preserve"> - Perfil dos participantes</w:t>
@@ -7547,11 +7396,8 @@
         <w:pStyle w:val="TF-TEXTO"/>
       </w:pPr>
       <w:r>
-        <w:t xml:space="preserve">No que diz respeito à proposta da aplicação, todos concordaram que a aplicação ajudou a despertar interesse e melhorar a compreensão sobre o fóssil, e que a utilização dessa abordagem pode ajudar nas explicações </w:t>
-      </w:r>
-      <w:r>
         <w:lastRenderedPageBreak/>
-        <w:t>e compreensão de assuntos relacionados a este tema. A maioria dos participantes achou a aplicação intuitiva e fácil de usar, e não sentiram desconforto ao utilizar o HMD. As observações feitas sobre ele foram de uma primeira estranheza ao utilizá-lo, mas que passava após alguns minutos de utilização.</w:t>
+        <w:t>No que diz respeito à proposta da aplicação, todos concordaram que a aplicação ajudou a despertar interesse e melhorar a compreensão sobre o fóssil, e que a utilização dessa abordagem pode ajudar nas explicações e compreensão de assuntos relacionados a este tema. A maioria dos participantes achou a aplicação intuitiva e fácil de usar, e não sentiram desconforto ao utilizar o HMD. As observações feitas sobre ele foram de uma primeira estranheza ao utilizá-lo, mas que passava após alguns minutos de utilização.</w:t>
       </w:r>
     </w:p>
     <w:p>
@@ -7599,24 +7445,14 @@
       <w:r>
         <w:t xml:space="preserve">Quadro </w:t>
       </w:r>
-      <w:r>
-        <w:fldChar w:fldCharType="begin"/>
-      </w:r>
-      <w:r>
-        <w:instrText xml:space="preserve"> SEQ Quadro \* ARABIC </w:instrText>
-      </w:r>
-      <w:r>
-        <w:fldChar w:fldCharType="separate"/>
-      </w:r>
-      <w:r>
-        <w:rPr>
-          <w:noProof/>
-        </w:rPr>
-        <w:t>5</w:t>
-      </w:r>
-      <w:r>
-        <w:fldChar w:fldCharType="end"/>
-      </w:r>
+      <w:fldSimple w:instr=" SEQ Quadro \* ARABIC ">
+        <w:r>
+          <w:rPr>
+            <w:noProof/>
+          </w:rPr>
+          <w:t>5</w:t>
+        </w:r>
+      </w:fldSimple>
       <w:bookmarkEnd w:id="34"/>
       <w:r>
         <w:t xml:space="preserve"> - </w:t>
@@ -8647,13 +8483,7 @@
       </w:pPr>
       <w:bookmarkStart w:id="35" w:name="_Ref152855979"/>
       <w:r>
-        <w:t xml:space="preserve">O Quadro 6 apresenta um comparativo entre os trabalhos correlatos. Como pode ser observado, o trabalho de Cardoso et al. (2014) e Valentini (2018) propõe-se a criar aplicações que permitam aos usuários </w:t>
-      </w:r>
-      <w:r>
-        <w:t>experimentarem</w:t>
-      </w:r>
-      <w:r>
-        <w:t xml:space="preserve"> uma maneira mais interativa de adquirir novos conhecimentos por meio da RA. Por sua vez, Bento (2021) se propõe a criar uma experiência de imersão em RV que estimule a criatividade do usuário, permitindo-o desenhar usando as mãos.</w:t>
+        <w:t>O Quadro 6 apresenta um comparativo entre os trabalhos correlatos. Como pode ser observado, o trabalho de Cardoso et al. (2014) e Valentini (2018) propõe-se a criar aplicações que permitam aos usuários experimentarem uma maneira mais interativa de adquirir novos conhecimentos por meio da RA. Por sua vez, Bento (2021) se propõe a criar uma experiência de imersão em RV que estimule a criatividade do usuário, permitindo-o desenhar usando as mãos.</w:t>
       </w:r>
     </w:p>
     <w:p>
@@ -8661,17 +8491,11 @@
         <w:pStyle w:val="TF-TEXTO"/>
       </w:pPr>
       <w:r>
-        <w:t>Essas aplicações utilizam diferentes ferramentas para criar os ambientes de interação. Cardoso et al. (2014) faz uso do FLARToolkit e Papervision 3D para proporcionar uma aplicação que possa ser executada em navegadores, proporcionando uma maior facilidade de acesso a ela. A aplicação de Bento (2021) utiliza o Unity, um motor gráfico robusto que permite alterar cenas e adicionar objetos, além de várias bibliotecas para as mais diversas funcionalidades, permitindo assim a adição de dispositivos à aplicação com o Leap Motion. Por sua vez, Valentini (2018) faz uso do ARToolkit, uma biblioteca feita para facilitar a criação de aplicações de RA, proporcionando várias funções prontas para agilizar e facilitar o processo de criação em RA.</w:t>
-      </w:r>
-      <w:r>
-        <w:t xml:space="preserve"> </w:t>
-      </w:r>
-      <w:r>
-        <w:t xml:space="preserve">Quanto ao FossilAR, </w:t>
+        <w:t xml:space="preserve">Essas aplicações utilizam diferentes ferramentas para criar os ambientes de interação. Cardoso et al. (2014) faz uso do FLARToolkit e Papervision 3D para proporcionar uma aplicação que possa ser executada em navegadores, proporcionando uma maior facilidade de acesso a ela. A aplicação de Bento (2021) utiliza o Unity, um motor gráfico robusto que permite alterar cenas e adicionar objetos, além de várias bibliotecas para as mais diversas funcionalidades, permitindo assim a adição de dispositivos à aplicação com o Leap Motion. Por sua vez, </w:t>
       </w:r>
       <w:r>
         <w:lastRenderedPageBreak/>
-        <w:t>este utiliza o Unity para a criação do ambiente interativo com o usuário e a conexão com o Leap Motion, bem como o Vuforia para detecção dos marcadores.</w:t>
+        <w:t>Valentini (2018) faz uso do ARToolkit, uma biblioteca feita para facilitar a criação de aplicações de RA, proporcionando várias funções prontas para agilizar e facilitar o processo de criação em RA. Quanto ao FossilAR, este utiliza o Unity para a criação do ambiente interativo com o usuário e a conexão com o Leap Motion, bem como o Vuforia para detecção dos marcadores.</w:t>
       </w:r>
     </w:p>
     <w:p>
@@ -8681,24 +8505,14 @@
       <w:r>
         <w:t xml:space="preserve">Quadro </w:t>
       </w:r>
-      <w:r>
-        <w:fldChar w:fldCharType="begin"/>
-      </w:r>
-      <w:r>
-        <w:instrText xml:space="preserve"> SEQ Quadro \* ARABIC </w:instrText>
-      </w:r>
-      <w:r>
-        <w:fldChar w:fldCharType="separate"/>
-      </w:r>
-      <w:r>
-        <w:rPr>
-          <w:noProof/>
-        </w:rPr>
-        <w:t>6</w:t>
-      </w:r>
-      <w:r>
-        <w:fldChar w:fldCharType="end"/>
-      </w:r>
+      <w:fldSimple w:instr=" SEQ Quadro \* ARABIC ">
+        <w:r>
+          <w:rPr>
+            <w:noProof/>
+          </w:rPr>
+          <w:t>6</w:t>
+        </w:r>
+      </w:fldSimple>
       <w:bookmarkEnd w:id="35"/>
       <w:r>
         <w:t xml:space="preserve"> - Comparativo com os correlatos</w:t>
@@ -9744,6 +9558,7 @@
         <w:rPr>
           <w:sz w:val="20"/>
         </w:rPr>
+        <w:lastRenderedPageBreak/>
         <w:t>CARDOSO, Raul G. S. </w:t>
       </w:r>
       <w:r>
@@ -9863,7 +9678,6 @@
         <w:rPr>
           <w:sz w:val="20"/>
         </w:rPr>
-        <w:lastRenderedPageBreak/>
         <w:t>COSTA, Maria João Pascoal Rodrigues Gomes da </w:t>
       </w:r>
       <w:r>
@@ -15559,6 +15373,15 @@
 </file>
 
 <file path=customXml/item1.xml><?xml version="1.0" encoding="utf-8"?>
+<?mso-contentType ?>
+<FormTemplates xmlns="http://schemas.microsoft.com/sharepoint/v3/contenttype/forms">
+  <Display>DocumentLibraryForm</Display>
+  <Edit>DocumentLibraryForm</Edit>
+  <New>DocumentLibraryForm</New>
+</FormTemplates>
+</file>
+
+<file path=customXml/item2.xml><?xml version="1.0" encoding="utf-8"?>
 <ct:contentTypeSchema xmlns:ct="http://schemas.microsoft.com/office/2006/metadata/contentType" xmlns:ma="http://schemas.microsoft.com/office/2006/metadata/properties/metaAttributes" ct:_="" ma:_="" ma:contentTypeName="Documento" ma:contentTypeID="0x010100F13453D0801D5E45B1745A09551F1C32" ma:contentTypeVersion="28" ma:contentTypeDescription="Crie um novo documento." ma:contentTypeScope="" ma:versionID="fa9ef3803bb4ef638f344296fd7d9170">
   <xsd:schema xmlns:xsd="http://www.w3.org/2001/XMLSchema" xmlns:xs="http://www.w3.org/2001/XMLSchema" xmlns:p="http://schemas.microsoft.com/office/2006/metadata/properties" xmlns:ns3="f8440490-6d1a-488a-8abf-48b89d0123a0" xmlns:ns4="22206413-f776-4b11-bcb2-0b935dc83731" targetNamespace="http://schemas.microsoft.com/office/2006/metadata/properties" ma:root="true" ma:fieldsID="5a7e583b53460e8ff4480ccd12c418cb" ns3:_="" ns4:_="">
     <xsd:import namespace="f8440490-6d1a-488a-8abf-48b89d0123a0"/>
@@ -15933,16 +15756,11 @@
 </ct:contentTypeSchema>
 </file>
 
-<file path=customXml/item2.xml><?xml version="1.0" encoding="utf-8"?>
-<?mso-contentType ?>
-<FormTemplates xmlns="http://schemas.microsoft.com/sharepoint/v3/contenttype/forms">
-  <Display>DocumentLibraryForm</Display>
-  <Edit>DocumentLibraryForm</Edit>
-  <New>DocumentLibraryForm</New>
-</FormTemplates>
+<file path=customXml/item3.xml><?xml version="1.0" encoding="utf-8"?>
+<b:Sources xmlns:b="http://schemas.openxmlformats.org/officeDocument/2006/bibliography" xmlns="http://schemas.openxmlformats.org/officeDocument/2006/bibliography" SelectedStyle="" StyleName=""/>
 </file>
 
-<file path=customXml/item3.xml><?xml version="1.0" encoding="utf-8"?>
+<file path=customXml/item4.xml><?xml version="1.0" encoding="utf-8"?>
 <p:properties xmlns:p="http://schemas.microsoft.com/office/2006/metadata/properties" xmlns:xsi="http://www.w3.org/2001/XMLSchema-instance" xmlns:pc="http://schemas.microsoft.com/office/infopath/2007/PartnerControls">
   <documentManagement>
     <Has_Teacher_Only_SectionGroup xmlns="f8440490-6d1a-488a-8abf-48b89d0123a0" xsi:nil="true"/>
@@ -15990,11 +15808,15 @@
 </p:properties>
 </file>
 
-<file path=customXml/item4.xml><?xml version="1.0" encoding="utf-8"?>
-<b:Sources xmlns:b="http://schemas.openxmlformats.org/officeDocument/2006/bibliography" xmlns="http://schemas.openxmlformats.org/officeDocument/2006/bibliography" SelectedStyle="" StyleName=""/>
+<file path=customXml/itemProps1.xml><?xml version="1.0" encoding="utf-8"?>
+<ds:datastoreItem xmlns:ds="http://schemas.openxmlformats.org/officeDocument/2006/customXml" ds:itemID="{7B1E6EB0-B3F5-485A-9397-E673FC4F5C49}">
+  <ds:schemaRefs>
+    <ds:schemaRef ds:uri="http://schemas.microsoft.com/sharepoint/v3/contenttype/forms"/>
+  </ds:schemaRefs>
+</ds:datastoreItem>
 </file>
 
-<file path=customXml/itemProps1.xml><?xml version="1.0" encoding="utf-8"?>
+<file path=customXml/itemProps2.xml><?xml version="1.0" encoding="utf-8"?>
 <ds:datastoreItem xmlns:ds="http://schemas.openxmlformats.org/officeDocument/2006/customXml" ds:itemID="{ECA86F05-1AFD-4D7D-A2B0-46D80603D700}">
   <ds:schemaRefs>
     <ds:schemaRef ds:uri="http://schemas.microsoft.com/office/2006/metadata/contentType"/>
@@ -16013,15 +15835,15 @@
 </ds:datastoreItem>
 </file>
 
-<file path=customXml/itemProps2.xml><?xml version="1.0" encoding="utf-8"?>
-<ds:datastoreItem xmlns:ds="http://schemas.openxmlformats.org/officeDocument/2006/customXml" ds:itemID="{7B1E6EB0-B3F5-485A-9397-E673FC4F5C49}">
+<file path=customXml/itemProps3.xml><?xml version="1.0" encoding="utf-8"?>
+<ds:datastoreItem xmlns:ds="http://schemas.openxmlformats.org/officeDocument/2006/customXml" ds:itemID="{90E28FDA-35C6-4FCD-88ED-F93C837A14A5}">
   <ds:schemaRefs>
-    <ds:schemaRef ds:uri="http://schemas.microsoft.com/sharepoint/v3/contenttype/forms"/>
+    <ds:schemaRef ds:uri="http://schemas.openxmlformats.org/officeDocument/2006/bibliography"/>
   </ds:schemaRefs>
 </ds:datastoreItem>
 </file>
 
-<file path=customXml/itemProps3.xml><?xml version="1.0" encoding="utf-8"?>
+<file path=customXml/itemProps4.xml><?xml version="1.0" encoding="utf-8"?>
 <ds:datastoreItem xmlns:ds="http://schemas.openxmlformats.org/officeDocument/2006/customXml" ds:itemID="{41853661-3F52-45C5-AABD-8FFE43AA909F}">
   <ds:schemaRefs>
     <ds:schemaRef ds:uri="http://schemas.microsoft.com/office/2006/metadata/properties"/>
@@ -16029,12 +15851,4 @@
     <ds:schemaRef ds:uri="f8440490-6d1a-488a-8abf-48b89d0123a0"/>
   </ds:schemaRefs>
 </ds:datastoreItem>
-</file>
-
-<file path=customXml/itemProps4.xml><?xml version="1.0" encoding="utf-8"?>
-<ds:datastoreItem xmlns:ds="http://schemas.openxmlformats.org/officeDocument/2006/customXml" ds:itemID="{90E28FDA-35C6-4FCD-88ED-F93C837A14A5}">
-  <ds:schemaRefs>
-    <ds:schemaRef ds:uri="http://schemas.openxmlformats.org/officeDocument/2006/bibliography"/>
-  </ds:schemaRefs>
-</ds:datastoreItem>
 </file>
</xml_diff>